<commit_message>
update HA docx file
</commit_message>
<xml_diff>
--- a/Hadoop/7.HA/尚硅谷大数据技术之Hadoop（HA） (1).docx
+++ b/Hadoop/7.HA/尚硅谷大数据技术之Hadoop（HA） (1).docx
@@ -11,98 +11,37 @@
           <w:szCs w:val="44"/>
         </w:rPr>
       </w:pPr>
-      <w:r>
-        <w:rPr>
-          <w:rFonts w:hint="eastAsia"/>
+      <w:bookmarkStart w:id="0" w:name="_GoBack"/>
+      <w:bookmarkEnd w:id="0"/>
+      <w:r>
+        <w:rPr>
           <w:sz w:val="44"/>
           <w:szCs w:val="44"/>
         </w:rPr>
-        <w:t>尚硅谷大数据</w:t>
-      </w:r>
-      <w:r>
-        <w:rPr>
+        <w:t>Hadoop</w:t>
+      </w:r>
+      <w:r>
+        <w:rPr>
+          <w:rFonts w:hint="eastAsia"/>
           <w:sz w:val="44"/>
           <w:szCs w:val="44"/>
         </w:rPr>
-        <w:t>技术之</w:t>
-      </w:r>
-      <w:r>
-        <w:rPr>
+        <w:t>（</w:t>
+      </w:r>
+      <w:r>
+        <w:rPr>
+          <w:rFonts w:hint="eastAsia"/>
           <w:sz w:val="44"/>
           <w:szCs w:val="44"/>
         </w:rPr>
-        <w:t>Hadoop</w:t>
-      </w:r>
-      <w:r>
-        <w:rPr>
-          <w:rFonts w:hint="eastAsia"/>
+        <w:t>HA</w:t>
+      </w:r>
+      <w:r>
+        <w:rPr>
           <w:sz w:val="44"/>
           <w:szCs w:val="44"/>
         </w:rPr>
-        <w:t>（</w:t>
-      </w:r>
-      <w:r>
-        <w:rPr>
-          <w:rFonts w:hint="eastAsia"/>
-          <w:sz w:val="44"/>
-          <w:szCs w:val="44"/>
-        </w:rPr>
-        <w:t>HA</w:t>
-      </w:r>
-      <w:r>
-        <w:rPr>
-          <w:sz w:val="44"/>
-          <w:szCs w:val="44"/>
-        </w:rPr>
         <w:t>）</w:t>
-      </w:r>
-    </w:p>
-    <w:p>
-      <w:pPr>
-        <w:spacing w:line="220" w:lineRule="atLeast"/>
-        <w:jc w:val="center"/>
-        <w:rPr>
-          <w:sz w:val="24"/>
-          <w:szCs w:val="24"/>
-        </w:rPr>
-      </w:pPr>
-      <w:r>
-        <w:rPr>
-          <w:rFonts w:hint="eastAsia"/>
-          <w:sz w:val="24"/>
-          <w:szCs w:val="24"/>
-        </w:rPr>
-        <w:t>(</w:t>
-      </w:r>
-      <w:r>
-        <w:rPr>
-          <w:rFonts w:hint="eastAsia"/>
-          <w:sz w:val="24"/>
-          <w:szCs w:val="24"/>
-        </w:rPr>
-        <w:t>作者</w:t>
-      </w:r>
-      <w:r>
-        <w:rPr>
-          <w:sz w:val="24"/>
-          <w:szCs w:val="24"/>
-        </w:rPr>
-        <w:t>：</w:t>
-      </w:r>
-      <w:r>
-        <w:rPr>
-          <w:rFonts w:hint="eastAsia"/>
-          <w:sz w:val="24"/>
-          <w:szCs w:val="24"/>
-        </w:rPr>
-        <w:t>尚硅谷大数据研发部</w:t>
-      </w:r>
-      <w:r>
-        <w:rPr>
-          <w:sz w:val="24"/>
-          <w:szCs w:val="24"/>
-        </w:rPr>
-        <w:t>)</w:t>
       </w:r>
     </w:p>
     <w:p>
@@ -172,7 +111,7 @@
           <w:szCs w:val="30"/>
         </w:rPr>
       </w:pPr>
-      <w:bookmarkStart w:id="0" w:name="_Hlk518371944"/>
+      <w:bookmarkStart w:id="1" w:name="_Hlk518371944"/>
       <w:r>
         <w:rPr>
           <w:rFonts w:hint="eastAsia"/>
@@ -1433,7 +1372,7 @@
                 <w:szCs w:val="18"/>
               </w:rPr>
             </w:pPr>
-            <w:bookmarkStart w:id="1" w:name="_Hlk523298834"/>
+            <w:bookmarkStart w:id="2" w:name="_Hlk523298834"/>
           </w:p>
         </w:tc>
         <w:tc>
@@ -1861,7 +1800,7 @@
         </w:tc>
       </w:tr>
     </w:tbl>
-    <w:bookmarkEnd w:id="1"/>
+    <w:bookmarkEnd w:id="2"/>
     <w:p>
       <w:pPr>
         <w:spacing w:line="360" w:lineRule="auto"/>
@@ -2207,8 +2146,8 @@
         <w:spacing w:before="124"/>
         <w:ind w:firstLine="440"/>
       </w:pPr>
-      <w:bookmarkStart w:id="2" w:name="OLE_LINK9"/>
-      <w:bookmarkStart w:id="3" w:name="OLE_LINK10"/>
+      <w:bookmarkStart w:id="3" w:name="OLE_LINK9"/>
+      <w:bookmarkStart w:id="4" w:name="OLE_LINK10"/>
       <w:proofErr w:type="gramStart"/>
       <w:r>
         <w:rPr>
@@ -2593,8 +2532,8 @@
         <w:tab/>
         <w:t>&lt;/property&gt;</w:t>
       </w:r>
-      <w:bookmarkEnd w:id="2"/>
       <w:bookmarkEnd w:id="3"/>
+      <w:bookmarkEnd w:id="4"/>
     </w:p>
     <w:p>
       <w:pPr>
@@ -2651,7 +2590,7 @@
       <w:r>
         <w:tab/>
       </w:r>
-      <w:bookmarkStart w:id="4" w:name="OLE_LINK64"/>
+      <w:bookmarkStart w:id="5" w:name="OLE_LINK64"/>
       <w:proofErr w:type="gramStart"/>
       <w:r>
         <w:t>&lt;!--</w:t>
@@ -3229,7 +3168,7 @@
       <w:r>
         <w:tab/>
       </w:r>
-      <w:bookmarkStart w:id="5" w:name="OLE_LINK4"/>
+      <w:bookmarkStart w:id="6" w:name="OLE_LINK4"/>
       <w:proofErr w:type="gramStart"/>
       <w:r>
         <w:t>&lt;!--</w:t>
@@ -3559,7 +3498,7 @@
       <w:r>
         <w:tab/>
       </w:r>
-      <w:bookmarkStart w:id="6" w:name="OLE_LINK66"/>
+      <w:bookmarkStart w:id="7" w:name="OLE_LINK66"/>
       <w:proofErr w:type="gramStart"/>
       <w:r>
         <w:t>&lt;!--</w:t>
@@ -3599,7 +3538,7 @@
         <w:tab/>
         <w:t>&lt;name&gt;</w:t>
       </w:r>
-      <w:bookmarkStart w:id="7" w:name="OLE_LINK3"/>
+      <w:bookmarkStart w:id="8" w:name="OLE_LINK3"/>
       <w:proofErr w:type="spellStart"/>
       <w:proofErr w:type="gramStart"/>
       <w:r>
@@ -3609,7 +3548,140 @@
       <w:r>
         <w:t>.enable</w:t>
       </w:r>
+      <w:bookmarkEnd w:id="8"/>
+      <w:proofErr w:type="spellEnd"/>
+      <w:r>
+        <w:t>&lt;/name&gt;</w:t>
+      </w:r>
+    </w:p>
+    <w:p>
+      <w:pPr>
+        <w:pStyle w:val="a8"/>
+        <w:spacing w:before="124"/>
+        <w:ind w:firstLine="440"/>
+      </w:pPr>
+      <w:r>
+        <w:tab/>
+      </w:r>
+      <w:r>
+        <w:tab/>
+        <w:t>&lt;value&gt;false&lt;/value&gt;</w:t>
+      </w:r>
+    </w:p>
+    <w:p>
+      <w:pPr>
+        <w:pStyle w:val="a8"/>
+        <w:spacing w:before="124"/>
+        <w:ind w:firstLine="440"/>
+      </w:pPr>
+      <w:r>
+        <w:tab/>
+        <w:t>&lt;/property&gt;</w:t>
+      </w:r>
       <w:bookmarkEnd w:id="7"/>
+    </w:p>
+    <w:p>
+      <w:pPr>
+        <w:pStyle w:val="a8"/>
+        <w:spacing w:before="124"/>
+        <w:ind w:firstLine="440"/>
+      </w:pPr>
+    </w:p>
+    <w:p>
+      <w:pPr>
+        <w:pStyle w:val="a8"/>
+        <w:spacing w:before="124"/>
+        <w:ind w:firstLine="440"/>
+      </w:pPr>
+      <w:r>
+        <w:tab/>
+      </w:r>
+      <w:proofErr w:type="gramStart"/>
+      <w:r>
+        <w:t>&lt;!--</w:t>
+      </w:r>
+      <w:proofErr w:type="gramEnd"/>
+      <w:r>
+        <w:t xml:space="preserve"> </w:t>
+      </w:r>
+      <w:r>
+        <w:rPr>
+          <w:rFonts w:hint="eastAsia"/>
+        </w:rPr>
+        <w:t>客户端</w:t>
+      </w:r>
+      <w:r>
+        <w:t>访问代理类：</w:t>
+      </w:r>
+      <w:r>
+        <w:rPr>
+          <w:rFonts w:hint="eastAsia"/>
+        </w:rPr>
+        <w:t>客户端通过该类判断哪个</w:t>
+      </w:r>
+      <w:proofErr w:type="spellStart"/>
+      <w:r>
+        <w:rPr>
+          <w:rFonts w:hint="eastAsia"/>
+        </w:rPr>
+        <w:t>namenode</w:t>
+      </w:r>
+      <w:proofErr w:type="spellEnd"/>
+      <w:r>
+        <w:rPr>
+          <w:rFonts w:hint="eastAsia"/>
+        </w:rPr>
+        <w:t>是</w:t>
+      </w:r>
+      <w:r>
+        <w:rPr>
+          <w:rFonts w:hint="eastAsia"/>
+        </w:rPr>
+        <w:t>active</w:t>
+      </w:r>
+      <w:r>
+        <w:t xml:space="preserve"> </w:t>
+      </w:r>
+      <w:r>
+        <w:t>--&gt;</w:t>
+      </w:r>
+    </w:p>
+    <w:p>
+      <w:pPr>
+        <w:pStyle w:val="a8"/>
+        <w:spacing w:before="124"/>
+        <w:ind w:firstLine="440"/>
+      </w:pPr>
+      <w:r>
+        <w:tab/>
+        <w:t>&lt;property&gt;</w:t>
+      </w:r>
+    </w:p>
+    <w:p>
+      <w:pPr>
+        <w:pStyle w:val="a8"/>
+        <w:spacing w:before="124"/>
+        <w:ind w:firstLine="440"/>
+      </w:pPr>
+      <w:r>
+        <w:t xml:space="preserve">  </w:t>
+      </w:r>
+      <w:r>
+        <w:tab/>
+      </w:r>
+      <w:r>
+        <w:tab/>
+        <w:t>&lt;name&gt;</w:t>
+      </w:r>
+      <w:proofErr w:type="spellStart"/>
+      <w:proofErr w:type="gramStart"/>
+      <w:r>
+        <w:t>dfs.client</w:t>
+      </w:r>
+      <w:proofErr w:type="gramEnd"/>
+      <w:r>
+        <w:t>.failover.proxy.provider.mycluster</w:t>
+      </w:r>
       <w:proofErr w:type="spellEnd"/>
       <w:r>
         <w:t>&lt;/name&gt;</w:t>
@@ -3623,10 +3695,15 @@
       </w:pPr>
       <w:r>
         <w:tab/>
-      </w:r>
-      <w:r>
-        <w:tab/>
-        <w:t>&lt;value&gt;false&lt;/value&gt;</w:t>
+        <w:t>&lt;value&gt;</w:t>
+      </w:r>
+      <w:proofErr w:type="gramStart"/>
+      <w:r>
+        <w:t>org.apache</w:t>
+      </w:r>
+      <w:proofErr w:type="gramEnd"/>
+      <w:r>
+        <w:t>.hadoop.hdfs.server.namenode.ha.ConfiguredFailoverProxyProvider&lt;/value&gt;</w:t>
       </w:r>
     </w:p>
     <w:p>
@@ -3639,146 +3716,8 @@
         <w:tab/>
         <w:t>&lt;/property&gt;</w:t>
       </w:r>
+      <w:bookmarkEnd w:id="5"/>
       <w:bookmarkEnd w:id="6"/>
-    </w:p>
-    <w:p>
-      <w:pPr>
-        <w:pStyle w:val="a8"/>
-        <w:spacing w:before="124"/>
-        <w:ind w:firstLine="440"/>
-      </w:pPr>
-    </w:p>
-    <w:p>
-      <w:pPr>
-        <w:pStyle w:val="a8"/>
-        <w:spacing w:before="124"/>
-        <w:ind w:firstLine="440"/>
-      </w:pPr>
-      <w:r>
-        <w:tab/>
-      </w:r>
-      <w:proofErr w:type="gramStart"/>
-      <w:r>
-        <w:t>&lt;!--</w:t>
-      </w:r>
-      <w:proofErr w:type="gramEnd"/>
-      <w:r>
-        <w:t xml:space="preserve"> </w:t>
-      </w:r>
-      <w:r>
-        <w:rPr>
-          <w:rFonts w:hint="eastAsia"/>
-        </w:rPr>
-        <w:t>客户端</w:t>
-      </w:r>
-      <w:r>
-        <w:t>访问代理类：</w:t>
-      </w:r>
-      <w:r>
-        <w:rPr>
-          <w:rFonts w:hint="eastAsia"/>
-        </w:rPr>
-        <w:t>客户端通过该类判断哪个</w:t>
-      </w:r>
-      <w:proofErr w:type="spellStart"/>
-      <w:r>
-        <w:rPr>
-          <w:rFonts w:hint="eastAsia"/>
-        </w:rPr>
-        <w:t>namenode</w:t>
-      </w:r>
-      <w:proofErr w:type="spellEnd"/>
-      <w:r>
-        <w:rPr>
-          <w:rFonts w:hint="eastAsia"/>
-        </w:rPr>
-        <w:t>是</w:t>
-      </w:r>
-      <w:r>
-        <w:rPr>
-          <w:rFonts w:hint="eastAsia"/>
-        </w:rPr>
-        <w:t>active</w:t>
-      </w:r>
-      <w:r>
-        <w:t xml:space="preserve"> </w:t>
-      </w:r>
-      <w:r>
-        <w:t>--&gt;</w:t>
-      </w:r>
-    </w:p>
-    <w:p>
-      <w:pPr>
-        <w:pStyle w:val="a8"/>
-        <w:spacing w:before="124"/>
-        <w:ind w:firstLine="440"/>
-      </w:pPr>
-      <w:r>
-        <w:tab/>
-        <w:t>&lt;property&gt;</w:t>
-      </w:r>
-    </w:p>
-    <w:p>
-      <w:pPr>
-        <w:pStyle w:val="a8"/>
-        <w:spacing w:before="124"/>
-        <w:ind w:firstLine="440"/>
-      </w:pPr>
-      <w:r>
-        <w:t xml:space="preserve">  </w:t>
-      </w:r>
-      <w:r>
-        <w:tab/>
-      </w:r>
-      <w:r>
-        <w:tab/>
-        <w:t>&lt;name&gt;</w:t>
-      </w:r>
-      <w:proofErr w:type="spellStart"/>
-      <w:proofErr w:type="gramStart"/>
-      <w:r>
-        <w:t>dfs.client</w:t>
-      </w:r>
-      <w:proofErr w:type="gramEnd"/>
-      <w:r>
-        <w:t>.failover.proxy.provider.mycluster</w:t>
-      </w:r>
-      <w:proofErr w:type="spellEnd"/>
-      <w:r>
-        <w:t>&lt;/name&gt;</w:t>
-      </w:r>
-    </w:p>
-    <w:p>
-      <w:pPr>
-        <w:pStyle w:val="a8"/>
-        <w:spacing w:before="124"/>
-        <w:ind w:firstLine="440"/>
-      </w:pPr>
-      <w:r>
-        <w:tab/>
-        <w:t>&lt;value&gt;</w:t>
-      </w:r>
-      <w:proofErr w:type="gramStart"/>
-      <w:r>
-        <w:t>org.apache</w:t>
-      </w:r>
-      <w:proofErr w:type="gramEnd"/>
-      <w:r>
-        <w:t>.hadoop.hdfs.server.namenode.ha.ConfiguredFailoverProxyProvider&lt;/value&gt;</w:t>
-      </w:r>
-    </w:p>
-    <w:p>
-      <w:pPr>
-        <w:pStyle w:val="a8"/>
-        <w:spacing w:before="124"/>
-        <w:ind w:firstLine="440"/>
-      </w:pPr>
-      <w:r>
-        <w:tab/>
-        <w:t>&lt;/property&gt;</w:t>
-      </w:r>
-      <w:bookmarkEnd w:id="4"/>
-      <w:bookmarkEnd w:id="5"/>
     </w:p>
     <w:p>
       <w:pPr>
@@ -4204,7 +4143,7 @@
       <w:r>
         <w:t xml:space="preserve"> </w:t>
       </w:r>
-      <w:bookmarkStart w:id="8" w:name="OLE_LINK67"/>
+      <w:bookmarkStart w:id="9" w:name="OLE_LINK67"/>
       <w:r>
         <w:t xml:space="preserve">sbin/hadoop-daemon.sh start </w:t>
       </w:r>
@@ -4212,7 +4151,7 @@
       <w:r>
         <w:t>namenode</w:t>
       </w:r>
-      <w:bookmarkEnd w:id="8"/>
+      <w:bookmarkEnd w:id="9"/>
       <w:proofErr w:type="spellEnd"/>
     </w:p>
     <w:p>
@@ -4465,8 +4404,8 @@
       <w:r>
         <w:t xml:space="preserve"> </w:t>
       </w:r>
-      <w:bookmarkStart w:id="9" w:name="OLE_LINK65"/>
-      <w:bookmarkStart w:id="10" w:name="OLE_LINK68"/>
+      <w:bookmarkStart w:id="10" w:name="OLE_LINK65"/>
+      <w:bookmarkStart w:id="11" w:name="OLE_LINK68"/>
       <w:r>
         <w:t>bin/</w:t>
       </w:r>
@@ -4494,8 +4433,8 @@
       <w:r>
         <w:t xml:space="preserve"> nn1</w:t>
       </w:r>
-      <w:bookmarkEnd w:id="9"/>
       <w:bookmarkEnd w:id="10"/>
+      <w:bookmarkEnd w:id="11"/>
     </w:p>
     <w:p>
       <w:pPr>
@@ -5336,7 +5275,7 @@
             <v:fill o:detectmouseclick="t"/>
             <v:imagedata r:id="rId10" o:title=""/>
           </v:shape>
-          <o:OLEObject Type="Embed" ProgID="PowerPoint.Show.12" ShapeID="_x0000_i1025" DrawAspect="Content" ObjectID="_1597178121" r:id="rId11">
+          <o:OLEObject Type="Embed" ProgID="PowerPoint.Show.12" ShapeID="_x0000_i1025" DrawAspect="Content" ObjectID="_1616786053" r:id="rId11">
             <o:FieldCodes>\* MERGEFORMAT</o:FieldCodes>
           </o:OLEObject>
         </w:object>
@@ -5601,7 +5540,6 @@
             <w:pPr>
               <w:pStyle w:val="a9"/>
               <w:rPr>
-                <w:rFonts w:hint="eastAsia"/>
                 <w:sz w:val="18"/>
                 <w:szCs w:val="18"/>
               </w:rPr>
@@ -5683,7 +5621,6 @@
             <w:pPr>
               <w:pStyle w:val="a9"/>
               <w:rPr>
-                <w:rFonts w:hint="eastAsia"/>
                 <w:sz w:val="18"/>
                 <w:szCs w:val="18"/>
               </w:rPr>
@@ -5910,8 +5847,8 @@
                 <w:szCs w:val="18"/>
               </w:rPr>
             </w:pPr>
-            <w:bookmarkStart w:id="11" w:name="OLE_LINK1"/>
-            <w:bookmarkStart w:id="12" w:name="OLE_LINK2"/>
+            <w:bookmarkStart w:id="12" w:name="OLE_LINK1"/>
+            <w:bookmarkStart w:id="13" w:name="OLE_LINK2"/>
             <w:r>
               <w:rPr>
                 <w:sz w:val="18"/>
@@ -5919,8 +5856,8 @@
               </w:rPr>
               <w:t>Zookeeper</w:t>
             </w:r>
-            <w:bookmarkEnd w:id="11"/>
             <w:bookmarkEnd w:id="12"/>
+            <w:bookmarkEnd w:id="13"/>
           </w:p>
         </w:tc>
         <w:tc>
@@ -6114,16 +6051,9 @@
           <w:rFonts w:hint="eastAsia"/>
           <w:szCs w:val="21"/>
         </w:rPr>
-        <w:t>三</w:t>
+        <w:t>三个</w:t>
       </w:r>
       <w:proofErr w:type="gramEnd"/>
-      <w:r>
-        <w:rPr>
-          <w:rFonts w:hint="eastAsia"/>
-          <w:szCs w:val="21"/>
-        </w:rPr>
-        <w:t>个</w:t>
-      </w:r>
       <w:r>
         <w:rPr>
           <w:szCs w:val="21"/>
@@ -9659,7 +9589,6 @@
             <w:pPr>
               <w:pStyle w:val="a9"/>
               <w:rPr>
-                <w:rFonts w:hint="eastAsia"/>
                 <w:sz w:val="18"/>
                 <w:szCs w:val="18"/>
               </w:rPr>
@@ -9741,7 +9670,6 @@
             <w:pPr>
               <w:pStyle w:val="a9"/>
               <w:rPr>
-                <w:rFonts w:hint="eastAsia"/>
                 <w:sz w:val="18"/>
                 <w:szCs w:val="18"/>
               </w:rPr>
@@ -9755,8 +9683,6 @@
               </w:rPr>
               <w:t>ZKFC</w:t>
             </w:r>
-            <w:bookmarkStart w:id="13" w:name="_GoBack"/>
-            <w:bookmarkEnd w:id="13"/>
           </w:p>
         </w:tc>
         <w:tc>
@@ -12826,10 +12752,10 @@
       </w:pPr>
       <w:r>
         <w:object w:dxaOrig="13595" w:dyaOrig="10119" w14:anchorId="5F144031">
-          <v:shape id="_x0000_i1026" type="#_x0000_t75" style="width:278.5pt;height:208.1pt;mso-position-horizontal-relative:page;mso-position-vertical-relative:page" o:ole="">
+          <v:shape id="_x0000_i1026" type="#_x0000_t75" style="width:278.75pt;height:208.15pt;mso-position-horizontal-relative:page;mso-position-vertical-relative:page" o:ole="">
             <v:imagedata r:id="rId17" o:title=""/>
           </v:shape>
-          <o:OLEObject Type="Embed" ProgID="Visio.Drawing.15" ShapeID="_x0000_i1026" DrawAspect="Content" ObjectID="_1597178122" r:id="rId18"/>
+          <o:OLEObject Type="Embed" ProgID="Visio.Drawing.15" ShapeID="_x0000_i1026" DrawAspect="Content" ObjectID="_1616786054" r:id="rId18"/>
         </w:object>
       </w:r>
     </w:p>
@@ -12971,16 +12897,10 @@
       <w:r>
         <w:t>性）</w:t>
       </w:r>
-      <w:bookmarkEnd w:id="0"/>
+      <w:bookmarkEnd w:id="1"/>
     </w:p>
     <w:p/>
     <w:sectPr>
-      <w:headerReference w:type="even" r:id="rId19"/>
-      <w:headerReference w:type="default" r:id="rId20"/>
-      <w:footerReference w:type="even" r:id="rId21"/>
-      <w:footerReference w:type="default" r:id="rId22"/>
-      <w:headerReference w:type="first" r:id="rId23"/>
-      <w:footerReference w:type="first" r:id="rId24"/>
       <w:pgSz w:w="11906" w:h="16838"/>
       <w:pgMar w:top="1440" w:right="1797" w:bottom="1440" w:left="1797" w:header="851" w:footer="992" w:gutter="0"/>
       <w:cols w:space="425"/>
@@ -13009,149 +12929,6 @@
 </w:endnotes>
 </file>
 
-<file path=word/footer1.xml><?xml version="1.0" encoding="utf-8"?>
-<w:ftr xmlns:wpc="http://schemas.microsoft.com/office/word/2010/wordprocessingCanvas" xmlns:cx="http://schemas.microsoft.com/office/drawing/2014/chartex" xmlns:cx1="http://schemas.microsoft.com/office/drawing/2015/9/8/chartex" xmlns:cx2="http://schemas.microsoft.com/office/drawing/2015/10/21/chartex" xmlns:cx3="http://schemas.microsoft.com/office/drawing/2016/5/9/chartex" xmlns:cx4="http://schemas.microsoft.com/office/drawing/2016/5/10/chartex" xmlns:cx5="http://schemas.microsoft.com/office/drawing/2016/5/11/chartex" xmlns:cx6="http://schemas.microsoft.com/office/drawing/2016/5/12/chartex" xmlns:cx7="http://schemas.microsoft.com/office/drawing/2016/5/13/chartex" xmlns:cx8="http://schemas.microsoft.com/office/drawing/2016/5/14/chartex" xmlns:mc="http://schemas.openxmlformats.org/markup-compatibility/2006" xmlns:aink="http://schemas.microsoft.com/office/drawing/2016/ink" xmlns:am3d="http://schemas.microsoft.com/office/drawing/2017/model3d" xmlns:o="urn:schemas-microsoft-com:office:office" xmlns:r="http://schemas.openxmlformats.org/officeDocument/2006/relationships" xmlns:m="http://schemas.openxmlformats.org/officeDocument/2006/math" xmlns:v="urn:schemas-microsoft-com:vml" xmlns:wp14="http://schemas.microsoft.com/office/word/2010/wordprocessingDrawing" xmlns:wp="http://schemas.openxmlformats.org/drawingml/2006/wordprocessingDrawing" xmlns:w10="urn:schemas-microsoft-com:office:word" xmlns:w="http://schemas.openxmlformats.org/wordprocessingml/2006/main" xmlns:w14="http://schemas.microsoft.com/office/word/2010/wordml" xmlns:w15="http://schemas.microsoft.com/office/word/2012/wordml" xmlns:w16cid="http://schemas.microsoft.com/office/word/2016/wordml/cid" xmlns:w16se="http://schemas.microsoft.com/office/word/2015/wordml/symex" xmlns:wpg="http://schemas.microsoft.com/office/word/2010/wordprocessingGroup" xmlns:wpi="http://schemas.microsoft.com/office/word/2010/wordprocessingInk" xmlns:wne="http://schemas.microsoft.com/office/word/2006/wordml" xmlns:wps="http://schemas.microsoft.com/office/word/2010/wordprocessingShape" mc:Ignorable="w14 w15 w16se w16cid wp14">
-  <w:p>
-    <w:pPr>
-      <w:pStyle w:val="a5"/>
-    </w:pPr>
-  </w:p>
-</w:ftr>
-</file>
-
-<file path=word/footer2.xml><?xml version="1.0" encoding="utf-8"?>
-<w:ftr xmlns:wpc="http://schemas.microsoft.com/office/word/2010/wordprocessingCanvas" xmlns:cx="http://schemas.microsoft.com/office/drawing/2014/chartex" xmlns:cx1="http://schemas.microsoft.com/office/drawing/2015/9/8/chartex" xmlns:cx2="http://schemas.microsoft.com/office/drawing/2015/10/21/chartex" xmlns:cx3="http://schemas.microsoft.com/office/drawing/2016/5/9/chartex" xmlns:cx4="http://schemas.microsoft.com/office/drawing/2016/5/10/chartex" xmlns:cx5="http://schemas.microsoft.com/office/drawing/2016/5/11/chartex" xmlns:cx6="http://schemas.microsoft.com/office/drawing/2016/5/12/chartex" xmlns:cx7="http://schemas.microsoft.com/office/drawing/2016/5/13/chartex" xmlns:cx8="http://schemas.microsoft.com/office/drawing/2016/5/14/chartex" xmlns:mc="http://schemas.openxmlformats.org/markup-compatibility/2006" xmlns:aink="http://schemas.microsoft.com/office/drawing/2016/ink" xmlns:am3d="http://schemas.microsoft.com/office/drawing/2017/model3d" xmlns:o="urn:schemas-microsoft-com:office:office" xmlns:r="http://schemas.openxmlformats.org/officeDocument/2006/relationships" xmlns:m="http://schemas.openxmlformats.org/officeDocument/2006/math" xmlns:v="urn:schemas-microsoft-com:vml" xmlns:wp14="http://schemas.microsoft.com/office/word/2010/wordprocessingDrawing" xmlns:wp="http://schemas.openxmlformats.org/drawingml/2006/wordprocessingDrawing" xmlns:w10="urn:schemas-microsoft-com:office:word" xmlns:w="http://schemas.openxmlformats.org/wordprocessingml/2006/main" xmlns:w14="http://schemas.microsoft.com/office/word/2010/wordml" xmlns:w15="http://schemas.microsoft.com/office/word/2012/wordml" xmlns:w16cid="http://schemas.microsoft.com/office/word/2016/wordml/cid" xmlns:w16se="http://schemas.microsoft.com/office/word/2015/wordml/symex" xmlns:wpg="http://schemas.microsoft.com/office/word/2010/wordprocessingGroup" xmlns:wpi="http://schemas.microsoft.com/office/word/2010/wordprocessingInk" xmlns:wne="http://schemas.microsoft.com/office/word/2006/wordml" xmlns:wps="http://schemas.microsoft.com/office/word/2010/wordprocessingShape" mc:Ignorable="w14 w15 w16se w16cid wp14">
-  <w:p>
-    <w:pPr>
-      <w:pStyle w:val="a5"/>
-    </w:pPr>
-    <w:r>
-      <w:rPr>
-        <w:rFonts w:ascii="Verdana" w:hAnsi="Verdana" w:hint="eastAsia"/>
-        <w:color w:val="00B050"/>
-        <w:sz w:val="21"/>
-        <w:szCs w:val="21"/>
-      </w:rPr>
-      <w:t>更多</w:t>
-    </w:r>
-    <w:r>
-      <w:rPr>
-        <w:rFonts w:ascii="Verdana" w:hAnsi="Verdana"/>
-        <w:color w:val="00B050"/>
-        <w:sz w:val="21"/>
-        <w:szCs w:val="21"/>
-      </w:rPr>
-      <w:t>Java</w:t>
-    </w:r>
-    <w:r>
-      <w:rPr>
-        <w:rFonts w:ascii="Verdana" w:hAnsi="Verdana" w:hint="eastAsia"/>
-        <w:color w:val="00B050"/>
-        <w:sz w:val="21"/>
-        <w:szCs w:val="21"/>
-      </w:rPr>
-      <w:t xml:space="preserve"> </w:t>
-    </w:r>
-    <w:r>
-      <w:rPr>
-        <w:rFonts w:ascii="Verdana" w:hAnsi="Verdana"/>
-        <w:color w:val="00B050"/>
-        <w:sz w:val="21"/>
-        <w:szCs w:val="21"/>
-      </w:rPr>
-      <w:t>–</w:t>
-    </w:r>
-    <w:r>
-      <w:rPr>
-        <w:rFonts w:ascii="Verdana" w:hAnsi="Verdana" w:hint="eastAsia"/>
-        <w:color w:val="00B050"/>
-        <w:sz w:val="21"/>
-        <w:szCs w:val="21"/>
-      </w:rPr>
-      <w:t>大数据</w:t>
-    </w:r>
-    <w:r>
-      <w:rPr>
-        <w:rFonts w:ascii="Verdana" w:hAnsi="Verdana" w:hint="eastAsia"/>
-        <w:color w:val="00B050"/>
-        <w:sz w:val="21"/>
-        <w:szCs w:val="21"/>
-      </w:rPr>
-      <w:t xml:space="preserve"> </w:t>
-    </w:r>
-    <w:r>
-      <w:rPr>
-        <w:rFonts w:ascii="Verdana" w:hAnsi="Verdana"/>
-        <w:color w:val="00B050"/>
-        <w:sz w:val="21"/>
-        <w:szCs w:val="21"/>
-      </w:rPr>
-      <w:t>–</w:t>
-    </w:r>
-    <w:r>
-      <w:rPr>
-        <w:rFonts w:ascii="Verdana" w:hAnsi="Verdana" w:hint="eastAsia"/>
-        <w:color w:val="00B050"/>
-        <w:sz w:val="21"/>
-        <w:szCs w:val="21"/>
-      </w:rPr>
-      <w:t>前端</w:t>
-    </w:r>
-    <w:r>
-      <w:rPr>
-        <w:rFonts w:ascii="Verdana" w:hAnsi="Verdana" w:hint="eastAsia"/>
-        <w:color w:val="00B050"/>
-        <w:sz w:val="21"/>
-        <w:szCs w:val="21"/>
-      </w:rPr>
-      <w:t xml:space="preserve"> </w:t>
-    </w:r>
-    <w:r>
-      <w:rPr>
-        <w:rFonts w:ascii="Verdana" w:hAnsi="Verdana"/>
-        <w:color w:val="00B050"/>
-        <w:sz w:val="21"/>
-        <w:szCs w:val="21"/>
-      </w:rPr>
-      <w:t>–</w:t>
-    </w:r>
-    <w:r>
-      <w:rPr>
-        <w:rFonts w:ascii="Verdana" w:hAnsi="Verdana" w:hint="eastAsia"/>
-        <w:color w:val="00B050"/>
-        <w:sz w:val="21"/>
-        <w:szCs w:val="21"/>
-      </w:rPr>
-      <w:t>python</w:t>
-    </w:r>
-    <w:r>
-      <w:rPr>
-        <w:rFonts w:ascii="Verdana" w:hAnsi="Verdana" w:hint="eastAsia"/>
-        <w:color w:val="00B050"/>
-        <w:sz w:val="21"/>
-        <w:szCs w:val="21"/>
-      </w:rPr>
-      <w:t>人工智能资料下载，可百度访问：尚硅谷官网</w:t>
-    </w:r>
-  </w:p>
-  <w:p>
-    <w:pPr>
-      <w:pStyle w:val="a5"/>
-    </w:pPr>
-  </w:p>
-</w:ftr>
-</file>
-
-<file path=word/footer3.xml><?xml version="1.0" encoding="utf-8"?>
-<w:ftr xmlns:wpc="http://schemas.microsoft.com/office/word/2010/wordprocessingCanvas" xmlns:cx="http://schemas.microsoft.com/office/drawing/2014/chartex" xmlns:cx1="http://schemas.microsoft.com/office/drawing/2015/9/8/chartex" xmlns:cx2="http://schemas.microsoft.com/office/drawing/2015/10/21/chartex" xmlns:cx3="http://schemas.microsoft.com/office/drawing/2016/5/9/chartex" xmlns:cx4="http://schemas.microsoft.com/office/drawing/2016/5/10/chartex" xmlns:cx5="http://schemas.microsoft.com/office/drawing/2016/5/11/chartex" xmlns:cx6="http://schemas.microsoft.com/office/drawing/2016/5/12/chartex" xmlns:cx7="http://schemas.microsoft.com/office/drawing/2016/5/13/chartex" xmlns:cx8="http://schemas.microsoft.com/office/drawing/2016/5/14/chartex" xmlns:mc="http://schemas.openxmlformats.org/markup-compatibility/2006" xmlns:aink="http://schemas.microsoft.com/office/drawing/2016/ink" xmlns:am3d="http://schemas.microsoft.com/office/drawing/2017/model3d" xmlns:o="urn:schemas-microsoft-com:office:office" xmlns:r="http://schemas.openxmlformats.org/officeDocument/2006/relationships" xmlns:m="http://schemas.openxmlformats.org/officeDocument/2006/math" xmlns:v="urn:schemas-microsoft-com:vml" xmlns:wp14="http://schemas.microsoft.com/office/word/2010/wordprocessingDrawing" xmlns:wp="http://schemas.openxmlformats.org/drawingml/2006/wordprocessingDrawing" xmlns:w10="urn:schemas-microsoft-com:office:word" xmlns:w="http://schemas.openxmlformats.org/wordprocessingml/2006/main" xmlns:w14="http://schemas.microsoft.com/office/word/2010/wordml" xmlns:w15="http://schemas.microsoft.com/office/word/2012/wordml" xmlns:w16cid="http://schemas.microsoft.com/office/word/2016/wordml/cid" xmlns:w16se="http://schemas.microsoft.com/office/word/2015/wordml/symex" xmlns:wpg="http://schemas.microsoft.com/office/word/2010/wordprocessingGroup" xmlns:wpi="http://schemas.microsoft.com/office/word/2010/wordprocessingInk" xmlns:wne="http://schemas.microsoft.com/office/word/2006/wordml" xmlns:wps="http://schemas.microsoft.com/office/word/2010/wordprocessingShape" mc:Ignorable="w14 w15 w16se w16cid wp14">
-  <w:p>
-    <w:pPr>
-      <w:pStyle w:val="a5"/>
-    </w:pPr>
-  </w:p>
-</w:ftr>
-</file>
-
 <file path=word/footnotes.xml><?xml version="1.0" encoding="utf-8"?>
 <w:footnotes xmlns:wpc="http://schemas.microsoft.com/office/word/2010/wordprocessingCanvas" xmlns:cx="http://schemas.microsoft.com/office/drawing/2014/chartex" xmlns:cx1="http://schemas.microsoft.com/office/drawing/2015/9/8/chartex" xmlns:cx2="http://schemas.microsoft.com/office/drawing/2015/10/21/chartex" xmlns:cx3="http://schemas.microsoft.com/office/drawing/2016/5/9/chartex" xmlns:cx4="http://schemas.microsoft.com/office/drawing/2016/5/10/chartex" xmlns:cx5="http://schemas.microsoft.com/office/drawing/2016/5/11/chartex" xmlns:cx6="http://schemas.microsoft.com/office/drawing/2016/5/12/chartex" xmlns:cx7="http://schemas.microsoft.com/office/drawing/2016/5/13/chartex" xmlns:cx8="http://schemas.microsoft.com/office/drawing/2016/5/14/chartex" xmlns:mc="http://schemas.openxmlformats.org/markup-compatibility/2006" xmlns:aink="http://schemas.microsoft.com/office/drawing/2016/ink" xmlns:am3d="http://schemas.microsoft.com/office/drawing/2017/model3d" xmlns:o="urn:schemas-microsoft-com:office:office" xmlns:r="http://schemas.openxmlformats.org/officeDocument/2006/relationships" xmlns:m="http://schemas.openxmlformats.org/officeDocument/2006/math" xmlns:v="urn:schemas-microsoft-com:vml" xmlns:wp14="http://schemas.microsoft.com/office/word/2010/wordprocessingDrawing" xmlns:wp="http://schemas.openxmlformats.org/drawingml/2006/wordprocessingDrawing" xmlns:w10="urn:schemas-microsoft-com:office:word" xmlns:w="http://schemas.openxmlformats.org/wordprocessingml/2006/main" xmlns:w14="http://schemas.microsoft.com/office/word/2010/wordml" xmlns:w15="http://schemas.microsoft.com/office/word/2012/wordml" xmlns:w16cid="http://schemas.microsoft.com/office/word/2016/wordml/cid" xmlns:w16se="http://schemas.microsoft.com/office/word/2015/wordml/symex" xmlns:wpg="http://schemas.microsoft.com/office/word/2010/wordprocessingGroup" xmlns:wpi="http://schemas.microsoft.com/office/word/2010/wordprocessingInk" xmlns:wne="http://schemas.microsoft.com/office/word/2006/wordml" xmlns:wps="http://schemas.microsoft.com/office/word/2010/wordprocessingShape" mc:Ignorable="w14 w15 w16se w16cid wp14">
   <w:footnote w:type="separator" w:id="-1">
@@ -13169,118 +12946,6 @@
     </w:p>
   </w:footnote>
 </w:footnotes>
-</file>
-
-<file path=word/header1.xml><?xml version="1.0" encoding="utf-8"?>
-<w:hdr xmlns:wpc="http://schemas.microsoft.com/office/word/2010/wordprocessingCanvas" xmlns:cx="http://schemas.microsoft.com/office/drawing/2014/chartex" xmlns:cx1="http://schemas.microsoft.com/office/drawing/2015/9/8/chartex" xmlns:cx2="http://schemas.microsoft.com/office/drawing/2015/10/21/chartex" xmlns:cx3="http://schemas.microsoft.com/office/drawing/2016/5/9/chartex" xmlns:cx4="http://schemas.microsoft.com/office/drawing/2016/5/10/chartex" xmlns:cx5="http://schemas.microsoft.com/office/drawing/2016/5/11/chartex" xmlns:cx6="http://schemas.microsoft.com/office/drawing/2016/5/12/chartex" xmlns:cx7="http://schemas.microsoft.com/office/drawing/2016/5/13/chartex" xmlns:cx8="http://schemas.microsoft.com/office/drawing/2016/5/14/chartex" xmlns:mc="http://schemas.openxmlformats.org/markup-compatibility/2006" xmlns:aink="http://schemas.microsoft.com/office/drawing/2016/ink" xmlns:am3d="http://schemas.microsoft.com/office/drawing/2017/model3d" xmlns:o="urn:schemas-microsoft-com:office:office" xmlns:r="http://schemas.openxmlformats.org/officeDocument/2006/relationships" xmlns:m="http://schemas.openxmlformats.org/officeDocument/2006/math" xmlns:v="urn:schemas-microsoft-com:vml" xmlns:wp14="http://schemas.microsoft.com/office/word/2010/wordprocessingDrawing" xmlns:wp="http://schemas.openxmlformats.org/drawingml/2006/wordprocessingDrawing" xmlns:w10="urn:schemas-microsoft-com:office:word" xmlns:w="http://schemas.openxmlformats.org/wordprocessingml/2006/main" xmlns:w14="http://schemas.microsoft.com/office/word/2010/wordml" xmlns:w15="http://schemas.microsoft.com/office/word/2012/wordml" xmlns:w16cid="http://schemas.microsoft.com/office/word/2016/wordml/cid" xmlns:w16se="http://schemas.microsoft.com/office/word/2015/wordml/symex" xmlns:wpg="http://schemas.microsoft.com/office/word/2010/wordprocessingGroup" xmlns:wpi="http://schemas.microsoft.com/office/word/2010/wordprocessingInk" xmlns:wne="http://schemas.microsoft.com/office/word/2006/wordml" xmlns:wps="http://schemas.microsoft.com/office/word/2010/wordprocessingShape" mc:Ignorable="w14 w15 w16se w16cid wp14">
-  <w:p>
-    <w:pPr>
-      <w:pStyle w:val="a3"/>
-    </w:pPr>
-  </w:p>
-</w:hdr>
-</file>
-
-<file path=word/header2.xml><?xml version="1.0" encoding="utf-8"?>
-<w:hdr xmlns:wpc="http://schemas.microsoft.com/office/word/2010/wordprocessingCanvas" xmlns:cx="http://schemas.microsoft.com/office/drawing/2014/chartex" xmlns:cx1="http://schemas.microsoft.com/office/drawing/2015/9/8/chartex" xmlns:cx2="http://schemas.microsoft.com/office/drawing/2015/10/21/chartex" xmlns:cx3="http://schemas.microsoft.com/office/drawing/2016/5/9/chartex" xmlns:cx4="http://schemas.microsoft.com/office/drawing/2016/5/10/chartex" xmlns:cx5="http://schemas.microsoft.com/office/drawing/2016/5/11/chartex" xmlns:cx6="http://schemas.microsoft.com/office/drawing/2016/5/12/chartex" xmlns:cx7="http://schemas.microsoft.com/office/drawing/2016/5/13/chartex" xmlns:cx8="http://schemas.microsoft.com/office/drawing/2016/5/14/chartex" xmlns:mc="http://schemas.openxmlformats.org/markup-compatibility/2006" xmlns:aink="http://schemas.microsoft.com/office/drawing/2016/ink" xmlns:am3d="http://schemas.microsoft.com/office/drawing/2017/model3d" xmlns:o="urn:schemas-microsoft-com:office:office" xmlns:r="http://schemas.openxmlformats.org/officeDocument/2006/relationships" xmlns:m="http://schemas.openxmlformats.org/officeDocument/2006/math" xmlns:v="urn:schemas-microsoft-com:vml" xmlns:wp14="http://schemas.microsoft.com/office/word/2010/wordprocessingDrawing" xmlns:wp="http://schemas.openxmlformats.org/drawingml/2006/wordprocessingDrawing" xmlns:w10="urn:schemas-microsoft-com:office:word" xmlns:w="http://schemas.openxmlformats.org/wordprocessingml/2006/main" xmlns:w14="http://schemas.microsoft.com/office/word/2010/wordml" xmlns:w15="http://schemas.microsoft.com/office/word/2012/wordml" xmlns:w16cid="http://schemas.microsoft.com/office/word/2016/wordml/cid" xmlns:w16se="http://schemas.microsoft.com/office/word/2015/wordml/symex" xmlns:wpg="http://schemas.microsoft.com/office/word/2010/wordprocessingGroup" xmlns:wpi="http://schemas.microsoft.com/office/word/2010/wordprocessingInk" xmlns:wne="http://schemas.microsoft.com/office/word/2006/wordml" xmlns:wps="http://schemas.microsoft.com/office/word/2010/wordprocessingShape" mc:Ignorable="w14 w15 w16se w16cid wp14">
-  <w:p>
-    <w:pPr>
-      <w:pStyle w:val="a3"/>
-    </w:pPr>
-    <w:r>
-      <w:rPr>
-        <w:noProof/>
-      </w:rPr>
-      <w:drawing>
-        <wp:inline distT="0" distB="0" distL="0" distR="0" wp14:anchorId="3AE9384D" wp14:editId="2021B1EC">
-          <wp:extent cx="914400" cy="295910"/>
-          <wp:effectExtent l="0" t="0" r="0" b="0"/>
-          <wp:docPr id="1" name="图片 27" descr="C:\Users\Administrator\Desktop\logo没网址.png"/>
-          <wp:cNvGraphicFramePr>
-            <a:graphicFrameLocks xmlns:a="http://schemas.openxmlformats.org/drawingml/2006/main" noChangeAspect="1"/>
-          </wp:cNvGraphicFramePr>
-          <a:graphic xmlns:a="http://schemas.openxmlformats.org/drawingml/2006/main">
-            <a:graphicData uri="http://schemas.openxmlformats.org/drawingml/2006/picture">
-              <pic:pic xmlns:pic="http://schemas.openxmlformats.org/drawingml/2006/picture">
-                <pic:nvPicPr>
-                  <pic:cNvPr id="0" name="图片 27" descr="C:\Users\Administrator\Desktop\logo没网址.png"/>
-                  <pic:cNvPicPr>
-                    <a:picLocks noChangeAspect="1" noChangeArrowheads="1"/>
-                  </pic:cNvPicPr>
-                </pic:nvPicPr>
-                <pic:blipFill>
-                  <a:blip r:embed="rId1">
-                    <a:extLst>
-                      <a:ext uri="{28A0092B-C50C-407E-A947-70E740481C1C}">
-                        <a14:useLocalDpi xmlns:a14="http://schemas.microsoft.com/office/drawing/2010/main" val="0"/>
-                      </a:ext>
-                    </a:extLst>
-                  </a:blip>
-                  <a:srcRect/>
-                  <a:stretch>
-                    <a:fillRect/>
-                  </a:stretch>
-                </pic:blipFill>
-                <pic:spPr bwMode="auto">
-                  <a:xfrm>
-                    <a:off x="0" y="0"/>
-                    <a:ext cx="914400" cy="295910"/>
-                  </a:xfrm>
-                  <a:prstGeom prst="rect">
-                    <a:avLst/>
-                  </a:prstGeom>
-                  <a:noFill/>
-                  <a:ln>
-                    <a:noFill/>
-                  </a:ln>
-                </pic:spPr>
-              </pic:pic>
-            </a:graphicData>
-          </a:graphic>
-        </wp:inline>
-      </w:drawing>
-    </w:r>
-    <w:r>
-      <w:rPr>
-        <w:rFonts w:hint="eastAsia"/>
-      </w:rPr>
-      <w:t xml:space="preserve">                               </w:t>
-    </w:r>
-    <w:r>
-      <w:t xml:space="preserve">        </w:t>
-    </w:r>
-    <w:r>
-      <w:rPr>
-        <w:rFonts w:ascii="华文细黑" w:eastAsia="华文细黑" w:hAnsi="华文细黑" w:hint="eastAsia"/>
-        <w:b/>
-        <w:color w:val="006600"/>
-        <w:sz w:val="24"/>
-        <w:szCs w:val="24"/>
-      </w:rPr>
-      <w:t>尚硅谷大数据</w:t>
-    </w:r>
-    <w:r>
-      <w:rPr>
-        <w:rFonts w:ascii="华文细黑" w:eastAsia="华文细黑" w:hAnsi="华文细黑"/>
-        <w:b/>
-        <w:color w:val="006600"/>
-        <w:sz w:val="24"/>
-        <w:szCs w:val="24"/>
-      </w:rPr>
-      <w:t>技术之Hive</w:t>
-    </w:r>
-  </w:p>
-</w:hdr>
-</file>
-
-<file path=word/header3.xml><?xml version="1.0" encoding="utf-8"?>
-<w:hdr xmlns:wpc="http://schemas.microsoft.com/office/word/2010/wordprocessingCanvas" xmlns:cx="http://schemas.microsoft.com/office/drawing/2014/chartex" xmlns:cx1="http://schemas.microsoft.com/office/drawing/2015/9/8/chartex" xmlns:cx2="http://schemas.microsoft.com/office/drawing/2015/10/21/chartex" xmlns:cx3="http://schemas.microsoft.com/office/drawing/2016/5/9/chartex" xmlns:cx4="http://schemas.microsoft.com/office/drawing/2016/5/10/chartex" xmlns:cx5="http://schemas.microsoft.com/office/drawing/2016/5/11/chartex" xmlns:cx6="http://schemas.microsoft.com/office/drawing/2016/5/12/chartex" xmlns:cx7="http://schemas.microsoft.com/office/drawing/2016/5/13/chartex" xmlns:cx8="http://schemas.microsoft.com/office/drawing/2016/5/14/chartex" xmlns:mc="http://schemas.openxmlformats.org/markup-compatibility/2006" xmlns:aink="http://schemas.microsoft.com/office/drawing/2016/ink" xmlns:am3d="http://schemas.microsoft.com/office/drawing/2017/model3d" xmlns:o="urn:schemas-microsoft-com:office:office" xmlns:r="http://schemas.openxmlformats.org/officeDocument/2006/relationships" xmlns:m="http://schemas.openxmlformats.org/officeDocument/2006/math" xmlns:v="urn:schemas-microsoft-com:vml" xmlns:wp14="http://schemas.microsoft.com/office/word/2010/wordprocessingDrawing" xmlns:wp="http://schemas.openxmlformats.org/drawingml/2006/wordprocessingDrawing" xmlns:w10="urn:schemas-microsoft-com:office:word" xmlns:w="http://schemas.openxmlformats.org/wordprocessingml/2006/main" xmlns:w14="http://schemas.microsoft.com/office/word/2010/wordml" xmlns:w15="http://schemas.microsoft.com/office/word/2012/wordml" xmlns:w16cid="http://schemas.microsoft.com/office/word/2016/wordml/cid" xmlns:w16se="http://schemas.microsoft.com/office/word/2015/wordml/symex" xmlns:wpg="http://schemas.microsoft.com/office/word/2010/wordprocessingGroup" xmlns:wpi="http://schemas.microsoft.com/office/word/2010/wordprocessingInk" xmlns:wne="http://schemas.microsoft.com/office/word/2006/wordml" xmlns:wps="http://schemas.microsoft.com/office/word/2010/wordprocessingShape" mc:Ignorable="w14 w15 w16se w16cid wp14">
-  <w:p>
-    <w:pPr>
-      <w:pStyle w:val="a3"/>
-    </w:pPr>
-  </w:p>
-</w:hdr>
 </file>
 
 <file path=word/numbering.xml><?xml version="1.0" encoding="utf-8"?>
@@ -13394,7 +13059,7 @@
     </w:rPrDefault>
     <w:pPrDefault/>
   </w:docDefaults>
-  <w:latentStyles w:defLockedState="0" w:defUIPriority="99" w:defSemiHidden="0" w:defUnhideWhenUsed="0" w:defQFormat="0" w:count="375">
+  <w:latentStyles w:defLockedState="0" w:defUIPriority="99" w:defSemiHidden="0" w:defUnhideWhenUsed="0" w:defQFormat="0" w:count="376">
     <w:lsdException w:name="Normal" w:uiPriority="0" w:qFormat="1"/>
     <w:lsdException w:name="heading 1" w:uiPriority="9" w:qFormat="1"/>
     <w:lsdException w:name="heading 2" w:semiHidden="1" w:uiPriority="9" w:unhideWhenUsed="1" w:qFormat="1"/>
@@ -13500,7 +13165,6 @@
     <w:lsdException w:name="HTML Sample" w:semiHidden="1" w:unhideWhenUsed="1"/>
     <w:lsdException w:name="HTML Typewriter" w:semiHidden="1" w:unhideWhenUsed="1"/>
     <w:lsdException w:name="HTML Variable" w:semiHidden="1" w:unhideWhenUsed="1"/>
-    <w:lsdException w:name="Normal Table" w:semiHidden="1" w:unhideWhenUsed="1"/>
     <w:lsdException w:name="annotation subject" w:semiHidden="1" w:unhideWhenUsed="1"/>
     <w:lsdException w:name="No List" w:semiHidden="1" w:unhideWhenUsed="1"/>
     <w:lsdException w:name="Outline List 1" w:semiHidden="1" w:unhideWhenUsed="1"/>
@@ -13547,10 +13211,8 @@
     <w:lsdException w:name="Table Subtle 2" w:semiHidden="1" w:unhideWhenUsed="1"/>
     <w:lsdException w:name="Table Web 1" w:semiHidden="1" w:unhideWhenUsed="1"/>
     <w:lsdException w:name="Table Web 2" w:semiHidden="1" w:unhideWhenUsed="1"/>
-    <w:lsdException w:name="Table Web 3" w:semiHidden="1" w:unhideWhenUsed="1"/>
     <w:lsdException w:name="Balloon Text" w:semiHidden="1" w:unhideWhenUsed="1"/>
     <w:lsdException w:name="Table Grid" w:uiPriority="39"/>
-    <w:lsdException w:name="Table Theme" w:semiHidden="1" w:unhideWhenUsed="1"/>
     <w:lsdException w:name="Placeholder Text" w:semiHidden="1"/>
     <w:lsdException w:name="No Spacing" w:uiPriority="1" w:qFormat="1"/>
     <w:lsdException w:name="Light Shading" w:uiPriority="60"/>
@@ -13770,6 +13432,7 @@
     <w:lsdException w:name="Smart Hyperlink" w:semiHidden="1" w:unhideWhenUsed="1"/>
     <w:lsdException w:name="Hashtag" w:semiHidden="1" w:unhideWhenUsed="1"/>
     <w:lsdException w:name="Unresolved Mention" w:semiHidden="1" w:unhideWhenUsed="1"/>
+    <w:lsdException w:name="Smart Link" w:semiHidden="1" w:unhideWhenUsed="1"/>
   </w:latentStyles>
   <w:style w:type="paragraph" w:default="1" w:styleId="a">
     <w:name w:val="Normal"/>
@@ -14010,6 +13673,32 @@
       <w:position w:val="8"/>
       <w:sz w:val="15"/>
       <w:szCs w:val="24"/>
+    </w:rPr>
+  </w:style>
+  <w:style w:type="paragraph" w:styleId="aa">
+    <w:name w:val="Balloon Text"/>
+    <w:basedOn w:val="a"/>
+    <w:link w:val="ab"/>
+    <w:uiPriority w:val="99"/>
+    <w:semiHidden/>
+    <w:unhideWhenUsed/>
+    <w:rsid w:val="0068251C"/>
+    <w:rPr>
+      <w:sz w:val="18"/>
+      <w:szCs w:val="18"/>
+    </w:rPr>
+  </w:style>
+  <w:style w:type="character" w:customStyle="1" w:styleId="ab">
+    <w:name w:val="批注框文本 字符"/>
+    <w:basedOn w:val="a0"/>
+    <w:link w:val="aa"/>
+    <w:uiPriority w:val="99"/>
+    <w:semiHidden/>
+    <w:rsid w:val="0068251C"/>
+    <w:rPr>
+      <w:rFonts w:ascii="Times New Roman" w:eastAsia="宋体" w:hAnsi="Times New Roman" w:cs="Times New Roman"/>
+      <w:sz w:val="18"/>
+      <w:szCs w:val="18"/>
     </w:rPr>
   </w:style>
 </w:styles>

</xml_diff>